<commit_message>
update (missing ratio to rate parameter?)
</commit_message>
<xml_diff>
--- a/Artwork.docx
+++ b/Artwork.docx
@@ -5,12 +5,366 @@
     <w:p>
       <w:pPr>
         <w:rPr>
+          <w:rFonts w:cs="Liberation Serif"/>
+          <w:b/>
+          <w:color w:val="000000"/>
+        </w:rPr>
+      </w:pPr>
+      <w:r>
+        <w:rPr>
+          <w:rFonts w:cs="Liberation Serif"/>
+          <w:b/>
+          <w:color w:val="000000"/>
+        </w:rPr>
+        <w:t xml:space="preserve">Assessing the seasonal effects combined with </w:t>
+      </w:r>
+      <w:r>
+        <w:rPr>
+          <w:rFonts w:cs="Liberation Serif"/>
+          <w:b/>
+          <w:color w:val="000000"/>
+        </w:rPr>
+        <w:t>a neonicotinoid insecticide</w:t>
+      </w:r>
+      <w:r>
+        <w:rPr>
+          <w:rFonts w:cs="Liberation Serif"/>
+          <w:b/>
+          <w:color w:val="000000"/>
+        </w:rPr>
+        <w:t xml:space="preserve"> (i</w:t>
+      </w:r>
+      <w:r>
+        <w:rPr>
+          <w:rFonts w:cs="Liberation Serif"/>
+          <w:b/>
+          <w:color w:val="000000"/>
+        </w:rPr>
+        <w:t>midacloprid</w:t>
+      </w:r>
+      <w:r>
+        <w:rPr>
+          <w:rFonts w:cs="Liberation Serif"/>
+          <w:b/>
+          <w:color w:val="000000"/>
+        </w:rPr>
+        <w:t xml:space="preserve">) exposure-associated population </w:t>
+      </w:r>
+      <w:r>
+        <w:rPr>
+          <w:rFonts w:cs="Liberation Serif"/>
+          <w:b/>
+          <w:color w:val="000000"/>
+        </w:rPr>
+        <w:t>decreasing</w:t>
+      </w:r>
+      <w:r>
+        <w:rPr>
+          <w:rFonts w:cs="Liberation Serif"/>
+          <w:b/>
+          <w:color w:val="000000"/>
+        </w:rPr>
+        <w:t xml:space="preserve"> risk</w:t>
+      </w:r>
+      <w:r>
+        <w:rPr>
+          <w:rFonts w:cs="Liberation Serif"/>
+          <w:b/>
+          <w:color w:val="000000"/>
+        </w:rPr>
+        <w:t xml:space="preserve"> </w:t>
+      </w:r>
+      <w:r>
+        <w:rPr>
+          <w:rFonts w:cs="Liberation Serif"/>
+          <w:b/>
+          <w:color w:val="000000"/>
+        </w:rPr>
+        <w:t xml:space="preserve">for </w:t>
+      </w:r>
+      <w:r>
+        <w:rPr>
+          <w:rFonts w:cs="Liberation Serif"/>
+          <w:b/>
+          <w:color w:val="000000"/>
+        </w:rPr>
+        <w:t>honey</w:t>
+      </w:r>
+      <w:r>
+        <w:rPr>
+          <w:rFonts w:cs="Liberation Serif"/>
+          <w:b/>
+          <w:color w:val="000000"/>
+        </w:rPr>
+        <w:t xml:space="preserve"> bees</w:t>
+      </w:r>
+    </w:p>
+    <w:p>
+      <w:pPr>
+        <w:rPr>
+          <w:rFonts w:cs="Liberation Serif"/>
+          <w:b/>
+          <w:color w:val="000000"/>
+        </w:rPr>
+      </w:pPr>
+    </w:p>
+    <w:p>
+      <w:pPr>
+        <w:rPr>
+          <w:rFonts w:cs="Liberation Serif"/>
+          <w:b/>
+          <w:color w:val="000000"/>
+        </w:rPr>
+      </w:pPr>
+    </w:p>
+    <w:p>
+      <w:pPr>
+        <w:rPr>
+          <w:rFonts w:cs="Liberation Serif"/>
+          <w:b/>
+          <w:color w:val="000000"/>
+        </w:rPr>
+      </w:pPr>
+      <w:r>
+        <w:rPr>
+          <w:rFonts w:cs="Liberation Serif"/>
+          <w:b/>
+          <w:color w:val="000000"/>
+        </w:rPr>
+        <w:t>Introduction</w:t>
+      </w:r>
+    </w:p>
+    <w:p>
+      <w:pPr>
+        <w:rPr>
+          <w:rFonts w:cs="Liberation Serif"/>
+          <w:b/>
+          <w:color w:val="000000"/>
+        </w:rPr>
+      </w:pPr>
+    </w:p>
+    <w:p>
+      <w:pPr>
+        <w:rPr>
+          <w:rFonts w:cs="Liberation Serif"/>
+          <w:color w:val="000000"/>
+        </w:rPr>
+      </w:pPr>
+      <w:r>
+        <w:rPr>
+          <w:rFonts w:cs="Liberation Serif"/>
+          <w:color w:val="000000"/>
+        </w:rPr>
+        <w:t>We adopted the w</w:t>
+      </w:r>
+      <w:r>
+        <w:rPr>
+          <w:rFonts w:cs="Liberation Serif"/>
+          <w:color w:val="000000"/>
+        </w:rPr>
+        <w:t>ide used dynamic model</w:t>
+      </w:r>
+    </w:p>
+    <w:p>
+      <w:pPr>
+        <w:rPr>
+          <w:rFonts w:cs="Liberation Serif"/>
+          <w:b/>
+          <w:color w:val="000000"/>
+        </w:rPr>
+      </w:pPr>
+    </w:p>
+    <w:p>
+      <w:pPr>
+        <w:rPr>
+          <w:rFonts w:cs="Liberation Serif"/>
+          <w:b/>
+          <w:color w:val="000000"/>
+        </w:rPr>
+      </w:pPr>
+      <w:r>
+        <w:rPr>
+          <w:rFonts w:cs="Liberation Serif"/>
+          <w:b/>
+          <w:color w:val="000000"/>
+        </w:rPr>
+        <w:t>Materials and Methods</w:t>
+      </w:r>
+    </w:p>
+    <w:p>
+      <w:pPr>
+        <w:rPr>
+          <w:rFonts w:cs="Liberation Serif"/>
+          <w:b/>
+          <w:color w:val="000000"/>
+        </w:rPr>
+      </w:pPr>
+    </w:p>
+    <w:p>
+      <w:pPr>
+        <w:rPr>
+          <w:rFonts w:cs="Liberation Serif"/>
+          <w:b/>
+          <w:color w:val="000000"/>
+        </w:rPr>
+      </w:pPr>
+      <w:r>
+        <w:rPr>
+          <w:rFonts w:cs="Liberation Serif"/>
+          <w:b/>
+          <w:color w:val="000000"/>
+        </w:rPr>
+        <w:t>Results</w:t>
+      </w:r>
+    </w:p>
+    <w:p>
+      <w:pPr>
+        <w:rPr>
+          <w:rFonts w:cs="Liberation Serif"/>
+          <w:b/>
+          <w:color w:val="000000"/>
+        </w:rPr>
+      </w:pPr>
+    </w:p>
+    <w:p>
+      <w:pPr>
+        <w:rPr>
+          <w:rFonts w:cs="Liberation Serif"/>
+          <w:b/>
+          <w:color w:val="000000"/>
+        </w:rPr>
+      </w:pPr>
+      <w:r>
+        <w:rPr>
+          <w:rFonts w:cs="Liberation Serif"/>
+          <w:b/>
+          <w:color w:val="000000"/>
+        </w:rPr>
+        <w:t>Discussion</w:t>
+      </w:r>
+    </w:p>
+    <w:p>
+      <w:pPr>
+        <w:rPr>
+          <w:rFonts w:cs="Liberation Serif"/>
+          <w:b/>
+          <w:color w:val="000000"/>
+        </w:rPr>
+      </w:pPr>
+    </w:p>
+    <w:p>
+      <w:pPr>
+        <w:rPr>
+          <w:rFonts w:cs="Liberation Serif"/>
+          <w:b/>
+          <w:color w:val="000000"/>
+        </w:rPr>
+      </w:pPr>
+      <w:r>
+        <w:rPr>
+          <w:rFonts w:cs="Liberation Serif"/>
+          <w:b/>
+          <w:color w:val="000000"/>
+        </w:rPr>
+        <w:t>Appendix</w:t>
+      </w:r>
+    </w:p>
+    <w:p>
+      <w:pPr>
+        <w:rPr>
+          <w:rFonts w:cs="Liberation Serif"/>
+          <w:color w:val="000000"/>
+        </w:rPr>
+      </w:pPr>
+      <w:r>
+        <w:rPr>
+          <w:rFonts w:cs="Liberation Serif"/>
+          <w:color w:val="000000"/>
+        </w:rPr>
+        <w:t>Exposure</w:t>
+      </w:r>
+    </w:p>
+    <w:p>
+      <w:pPr>
+        <w:rPr>
+          <w:rFonts w:cs="Liberation Serif"/>
+          <w:b/>
+          <w:color w:val="000000"/>
+        </w:rPr>
+      </w:pPr>
+    </w:p>
+    <w:p>
+      <w:pPr>
+        <w:rPr>
+          <w:rFonts w:cs="Liberation Serif"/>
+          <w:b/>
+          <w:color w:val="000000"/>
+        </w:rPr>
+      </w:pPr>
+    </w:p>
+    <w:p>
+      <w:pPr>
+        <w:rPr>
+          <w:rFonts w:cs="Liberation Serif"/>
+          <w:b/>
+          <w:color w:val="000000"/>
+        </w:rPr>
+      </w:pPr>
+      <w:r>
+        <w:rPr>
+          <w:rFonts w:cs="Liberation Serif"/>
+          <w:b/>
+          <w:color w:val="000000"/>
+        </w:rPr>
+        <w:t>Reference</w:t>
+      </w:r>
+    </w:p>
+    <w:p>
+      <w:pPr>
+        <w:rPr>
+          <w:rFonts w:cs="Liberation Serif"/>
+          <w:b/>
+          <w:color w:val="000000"/>
+        </w:rPr>
+      </w:pPr>
+    </w:p>
+    <w:p>
+      <w:pPr>
+        <w:rPr>
+          <w:rFonts w:cs="Liberation Serif"/>
+          <w:b/>
+          <w:color w:val="000000"/>
+        </w:rPr>
+      </w:pPr>
+    </w:p>
+    <w:p>
+      <w:pPr>
+        <w:rPr>
+          <w:rFonts w:cs="Liberation Serif"/>
+          <w:b/>
+          <w:color w:val="000000"/>
+        </w:rPr>
+      </w:pPr>
+    </w:p>
+    <w:p>
+      <w:pPr>
+        <w:rPr>
           <w:rFonts w:eastAsia="新細明體, PMingLiU" w:cs="Liberation Serif"/>
           <w:b/>
           <w:color w:val="000000"/>
           <w:lang w:bidi="ar-SA"/>
         </w:rPr>
       </w:pPr>
+    </w:p>
+    <w:p>
+      <w:pPr>
+        <w:rPr>
+          <w:rFonts w:eastAsia="新細明體, PMingLiU" w:cs="Liberation Serif"/>
+          <w:b/>
+          <w:color w:val="000000"/>
+          <w:lang w:bidi="ar-SA"/>
+        </w:rPr>
+      </w:pPr>
       <w:r>
         <w:rPr>
           <w:rFonts w:cs="Liberation Serif"/>
@@ -19,8 +373,6 @@
         </w:rPr>
         <w:br w:type="page"/>
       </w:r>
-      <w:bookmarkStart w:id="0" w:name="_GoBack"/>
-      <w:bookmarkEnd w:id="0"/>
     </w:p>
     <w:p>
       <w:pPr>
@@ -290,11 +642,11 @@
                   <v:path o:extrusionok="f" gradientshapeok="t" o:connecttype="rect"/>
                   <o:lock v:ext="edit" aspectratio="t"/>
                 </v:shapetype>
-                <v:shape id="_x0000_i1025" type="#_x0000_t75" style="width:151.5pt;height:18.15pt" o:ole="" filled="t">
+                <v:shape id="_x0000_i1025" type="#_x0000_t75" style="width:151.5pt;height:18pt" o:ole="" filled="t">
                   <v:fill color2="black"/>
                   <v:imagedata r:id="rId8" o:title=""/>
                 </v:shape>
-                <o:OLEObject Type="Embed" ProgID="Equation.3" ShapeID="_x0000_i1025" DrawAspect="Content" ObjectID="_1544527489" r:id="rId9"/>
+                <o:OLEObject Type="Embed" ProgID="Equation.3" ShapeID="_x0000_i1025" DrawAspect="Content" ObjectID="_1544530301" r:id="rId9"/>
               </w:object>
             </w:r>
           </w:p>
@@ -373,11 +725,11 @@
                 <w:lang w:bidi="ar-SA"/>
               </w:rPr>
               <w:object w:dxaOrig="2240" w:dyaOrig="320">
-                <v:shape id="_x0000_i1026" type="#_x0000_t75" style="width:112.7pt;height:15.65pt" o:ole="" filled="t">
+                <v:shape id="_x0000_i1026" type="#_x0000_t75" style="width:112.5pt;height:15.75pt" o:ole="" filled="t">
                   <v:fill color2="black"/>
                   <v:imagedata r:id="rId10" o:title=""/>
                 </v:shape>
-                <o:OLEObject Type="Embed" ProgID="Equation.3" ShapeID="_x0000_i1026" DrawAspect="Content" ObjectID="_1544527490" r:id="rId11"/>
+                <o:OLEObject Type="Embed" ProgID="Equation.3" ShapeID="_x0000_i1026" DrawAspect="Content" ObjectID="_1544530302" r:id="rId11"/>
               </w:object>
             </w:r>
           </w:p>
@@ -457,11 +809,11 @@
                 <w:lang w:bidi="ar-SA"/>
               </w:rPr>
               <w:object w:dxaOrig="3320" w:dyaOrig="320">
-                <v:shape id="_x0000_i1027" type="#_x0000_t75" style="width:165.9pt;height:15.65pt" o:ole="" filled="t">
+                <v:shape id="_x0000_i1027" type="#_x0000_t75" style="width:165.75pt;height:15.75pt" o:ole="" filled="t">
                   <v:fill color2="black"/>
                   <v:imagedata r:id="rId12" o:title=""/>
                 </v:shape>
-                <o:OLEObject Type="Embed" ProgID="Equation.3" ShapeID="_x0000_i1027" DrawAspect="Content" ObjectID="_1544527491" r:id="rId13"/>
+                <o:OLEObject Type="Embed" ProgID="Equation.3" ShapeID="_x0000_i1027" DrawAspect="Content" ObjectID="_1544530303" r:id="rId13"/>
               </w:object>
             </w:r>
           </w:p>
@@ -533,11 +885,11 @@
                 <w:lang w:bidi="ar-SA"/>
               </w:rPr>
               <w:object w:dxaOrig="3480" w:dyaOrig="360">
-                <v:shape id="_x0000_i1028" type="#_x0000_t75" style="width:174.05pt;height:18.8pt" o:ole="" filled="t">
+                <v:shape id="_x0000_i1028" type="#_x0000_t75" style="width:174pt;height:18.75pt" o:ole="" filled="t">
                   <v:fill color2="black"/>
                   <v:imagedata r:id="rId14" o:title=""/>
                 </v:shape>
-                <o:OLEObject Type="Embed" ProgID="Equation.3" ShapeID="_x0000_i1028" DrawAspect="Content" ObjectID="_1544527492" r:id="rId15"/>
+                <o:OLEObject Type="Embed" ProgID="Equation.3" ShapeID="_x0000_i1028" DrawAspect="Content" ObjectID="_1544530304" r:id="rId15"/>
               </w:object>
             </w:r>
           </w:p>
@@ -588,11 +940,11 @@
                 <w:lang w:bidi="ar-SA"/>
               </w:rPr>
               <w:object w:dxaOrig="2940" w:dyaOrig="760">
-                <v:shape id="_x0000_i1029" type="#_x0000_t75" style="width:148.4pt;height:37.55pt" o:ole="" filled="t">
+                <v:shape id="_x0000_i1029" type="#_x0000_t75" style="width:148.5pt;height:37.5pt" o:ole="" filled="t">
                   <v:fill color2="black"/>
                   <v:imagedata r:id="rId16" o:title=""/>
                 </v:shape>
-                <o:OLEObject Type="Embed" ProgID="Equation.3" ShapeID="_x0000_i1029" DrawAspect="Content" ObjectID="_1544527493" r:id="rId17"/>
+                <o:OLEObject Type="Embed" ProgID="Equation.3" ShapeID="_x0000_i1029" DrawAspect="Content" ObjectID="_1544530305" r:id="rId17"/>
               </w:object>
             </w:r>
           </w:p>
@@ -640,11 +992,11 @@
                 <w:lang w:bidi="ar-SA"/>
               </w:rPr>
               <w:object w:dxaOrig="4680" w:dyaOrig="760">
-                <v:shape id="_x0000_i1030" type="#_x0000_t75" style="width:234.15pt;height:37.55pt" o:ole="" filled="t">
+                <v:shape id="_x0000_i1030" type="#_x0000_t75" style="width:234pt;height:37.5pt" o:ole="" filled="t">
                   <v:fill color2="black"/>
                   <v:imagedata r:id="rId18" o:title=""/>
                 </v:shape>
-                <o:OLEObject Type="Embed" ProgID="Equation.3" ShapeID="_x0000_i1030" DrawAspect="Content" ObjectID="_1544527494" r:id="rId19"/>
+                <o:OLEObject Type="Embed" ProgID="Equation.3" ShapeID="_x0000_i1030" DrawAspect="Content" ObjectID="_1544530306" r:id="rId19"/>
               </w:object>
             </w:r>
           </w:p>
@@ -3931,11 +4283,11 @@
                 <w:lang w:bidi="ar-SA"/>
               </w:rPr>
               <w:object w:dxaOrig="1080" w:dyaOrig="660">
-                <v:shape id="_x0000_i1031" type="#_x0000_t75" style="width:53.85pt;height:33.2pt" o:ole="" filled="t">
+                <v:shape id="_x0000_i1031" type="#_x0000_t75" style="width:54pt;height:33pt" o:ole="" filled="t">
                   <v:fill color2="black"/>
                   <v:imagedata r:id="rId20" o:title=""/>
                 </v:shape>
-                <o:OLEObject Type="Embed" ProgID="Equation.3" ShapeID="_x0000_i1031" DrawAspect="Content" ObjectID="_1544527495" r:id="rId21"/>
+                <o:OLEObject Type="Embed" ProgID="Equation.3" ShapeID="_x0000_i1031" DrawAspect="Content" ObjectID="_1544530307" r:id="rId21"/>
               </w:object>
             </w:r>
           </w:p>
@@ -3969,11 +4321,11 @@
                 <w:lang w:bidi="ar-SA"/>
               </w:rPr>
               <w:object w:dxaOrig="3879" w:dyaOrig="680">
-                <v:shape id="_x0000_i1032" type="#_x0000_t75" style="width:194.7pt;height:34.45pt" o:ole="" filled="t">
+                <v:shape id="_x0000_i1032" type="#_x0000_t75" style="width:195pt;height:34.5pt" o:ole="" filled="t">
                   <v:fill color2="black"/>
                   <v:imagedata r:id="rId22" o:title=""/>
                 </v:shape>
-                <o:OLEObject Type="Embed" ProgID="Equation.3" ShapeID="_x0000_i1032" DrawAspect="Content" ObjectID="_1544527496" r:id="rId23"/>
+                <o:OLEObject Type="Embed" ProgID="Equation.3" ShapeID="_x0000_i1032" DrawAspect="Content" ObjectID="_1544530308" r:id="rId23"/>
               </w:object>
             </w:r>
           </w:p>
@@ -5340,9 +5692,6 @@
       </w:r>
       <w:r>
         <w:t xml:space="preserve"> population</w:t>
-      </w:r>
-      <w:r>
-        <w:t xml:space="preserve"> </w:t>
       </w:r>
       <w:r>
         <w:rPr>
@@ -6002,10 +6351,10 @@
           <w:lang w:eastAsia="en-US" w:bidi="ar-SA"/>
         </w:rPr>
         <w:drawing>
-          <wp:inline distT="0" distB="0" distL="0" distR="0" wp14:anchorId="38E878AB" wp14:editId="47BC4B07">
+          <wp:inline distT="0" distB="0" distL="0" distR="0" wp14:anchorId="5FBC9336" wp14:editId="7EBA5B78">
             <wp:extent cx="5274310" cy="7250430"/>
             <wp:effectExtent l="0" t="0" r="2540" b="7620"/>
-            <wp:docPr id="16" name="Picture 16"/>
+            <wp:docPr id="22" name="Picture 22"/>
             <wp:cNvGraphicFramePr>
               <a:graphicFrameLocks xmlns:a="http://schemas.openxmlformats.org/drawingml/2006/main" noChangeAspect="1"/>
             </wp:cNvGraphicFramePr>
@@ -6037,6 +6386,8 @@
           </wp:inline>
         </w:drawing>
       </w:r>
+      <w:bookmarkStart w:id="0" w:name="_GoBack"/>
+      <w:bookmarkEnd w:id="0"/>
       <w:r>
         <w:t xml:space="preserve"> </w:t>
       </w:r>
@@ -6069,10 +6420,10 @@
           <w:lang w:eastAsia="en-US" w:bidi="ar-SA"/>
         </w:rPr>
         <w:drawing>
-          <wp:inline distT="0" distB="0" distL="0" distR="0" wp14:anchorId="0DFA09FE" wp14:editId="371EDA69">
+          <wp:inline distT="0" distB="0" distL="0" distR="0" wp14:anchorId="7EACAA17" wp14:editId="3FAB3209">
             <wp:extent cx="5274310" cy="7250430"/>
             <wp:effectExtent l="0" t="0" r="2540" b="7620"/>
-            <wp:docPr id="17" name="Picture 17"/>
+            <wp:docPr id="21" name="Picture 21"/>
             <wp:cNvGraphicFramePr>
               <a:graphicFrameLocks xmlns:a="http://schemas.openxmlformats.org/drawingml/2006/main" noChangeAspect="1"/>
             </wp:cNvGraphicFramePr>
@@ -7224,7 +7575,7 @@
 </file>
 
 <file path=customXml/itemProps1.xml><?xml version="1.0" encoding="utf-8"?>
-<ds:datastoreItem xmlns:ds="http://schemas.openxmlformats.org/officeDocument/2006/customXml" ds:itemID="{0529DF91-0BF7-4E71-A79A-3F28A2F3DCED}">
+<ds:datastoreItem xmlns:ds="http://schemas.openxmlformats.org/officeDocument/2006/customXml" ds:itemID="{BF9484DB-13F7-4996-BD96-DE3093E143FF}">
   <ds:schemaRefs>
     <ds:schemaRef ds:uri="http://schemas.openxmlformats.org/officeDocument/2006/bibliography"/>
   </ds:schemaRefs>

</xml_diff>